<commit_message>
Country names changed on ISO
</commit_message>
<xml_diff>
--- a/checkpoints/02_corrected/Lab04.docx
+++ b/checkpoints/02_corrected/Lab04.docx
@@ -5601,44 +5601,10 @@
           <w:szCs w:val="21"/>
           <w:shd w:val="clear" w:color="auto" w:fill="FFFFFF"/>
         </w:rPr>
-        <w:t>flow_coordinates_20191018.csv</w:t>
-      </w:r>
-      <w:r>
-        <w:rPr>
-          <w:rFonts w:asciiTheme="majorHAnsi" w:hAnsiTheme="majorHAnsi" w:cstheme="majorHAnsi"/>
-          <w:spacing w:val="3"/>
-          <w:szCs w:val="21"/>
-          <w:shd w:val="clear" w:color="auto" w:fill="FFFFFF"/>
-        </w:rPr>
-        <w:t xml:space="preserve"> </w:t>
-      </w:r>
-      <w:r>
-        <w:rPr>
-          <w:rFonts w:asciiTheme="majorHAnsi" w:hAnsiTheme="majorHAnsi" w:cstheme="majorHAnsi"/>
-          <w:spacing w:val="3"/>
-          <w:szCs w:val="21"/>
-          <w:shd w:val="clear" w:color="auto" w:fill="FFFFFF"/>
-        </w:rPr>
-        <w:br/>
-      </w:r>
-      <w:r>
-        <w:rPr>
-          <w:rFonts w:asciiTheme="majorHAnsi" w:hAnsiTheme="majorHAnsi" w:cstheme="majorHAnsi"/>
-          <w:spacing w:val="3"/>
-          <w:szCs w:val="21"/>
-          <w:shd w:val="clear" w:color="auto" w:fill="FFFFFF"/>
-        </w:rPr>
-        <w:t>(</w:t>
-      </w:r>
-      <w:r>
-        <w:rPr>
-          <w:rFonts w:asciiTheme="majorHAnsi" w:hAnsiTheme="majorHAnsi" w:cstheme="majorHAnsi"/>
-          <w:spacing w:val="3"/>
-          <w:szCs w:val="21"/>
-          <w:shd w:val="clear" w:color="auto" w:fill="FFFFFF"/>
-        </w:rPr>
-        <w:t xml:space="preserve">7 columns, 77 326 rows), </w:t>
-      </w:r>
+        <w:t>flow_coordinates_20191018.</w:t>
+      </w:r>
+      <w:bookmarkStart w:id="0" w:name="_GoBack"/>
+      <w:bookmarkEnd w:id="0"/>
       <w:r>
         <w:rPr>
           <w:rFonts w:asciiTheme="majorHAnsi" w:hAnsiTheme="majorHAnsi" w:cstheme="majorHAnsi"/>
@@ -5647,7 +5613,7 @@
           <w:szCs w:val="21"/>
           <w:shd w:val="clear" w:color="auto" w:fill="FFFFFF"/>
         </w:rPr>
-        <w:t>geocodedMobility.csv</w:t>
+        <w:t>csv</w:t>
       </w:r>
       <w:r>
         <w:rPr>
@@ -5656,7 +5622,7 @@
           <w:szCs w:val="21"/>
           <w:shd w:val="clear" w:color="auto" w:fill="FFFFFF"/>
         </w:rPr>
-        <w:t xml:space="preserve"> (5 columns, </w:t>
+        <w:t xml:space="preserve"> </w:t>
       </w:r>
       <w:r>
         <w:rPr>
@@ -5665,7 +5631,7 @@
           <w:szCs w:val="21"/>
           <w:shd w:val="clear" w:color="auto" w:fill="FFFFFF"/>
         </w:rPr>
-        <w:t>207790</w:t>
+        <w:br/>
       </w:r>
       <w:r>
         <w:rPr>
@@ -5674,7 +5640,16 @@
           <w:szCs w:val="21"/>
           <w:shd w:val="clear" w:color="auto" w:fill="FFFFFF"/>
         </w:rPr>
-        <w:t xml:space="preserve"> rows), </w:t>
+        <w:t>(</w:t>
+      </w:r>
+      <w:r>
+        <w:rPr>
+          <w:rFonts w:asciiTheme="majorHAnsi" w:hAnsiTheme="majorHAnsi" w:cstheme="majorHAnsi"/>
+          <w:spacing w:val="3"/>
+          <w:szCs w:val="21"/>
+          <w:shd w:val="clear" w:color="auto" w:fill="FFFFFF"/>
+        </w:rPr>
+        <w:t xml:space="preserve">7 columns, 77 326 rows), </w:t>
       </w:r>
       <w:r>
         <w:rPr>
@@ -5684,7 +5659,7 @@
           <w:szCs w:val="21"/>
           <w:shd w:val="clear" w:color="auto" w:fill="FFFFFF"/>
         </w:rPr>
-        <w:t>favourite_degree_20191018.csv</w:t>
+        <w:t>geocodedMobility.csv</w:t>
       </w:r>
       <w:r>
         <w:rPr>
@@ -5693,7 +5668,7 @@
           <w:szCs w:val="21"/>
           <w:shd w:val="clear" w:color="auto" w:fill="FFFFFF"/>
         </w:rPr>
-        <w:t xml:space="preserve"> (4 columns, </w:t>
+        <w:t xml:space="preserve"> (5 columns, </w:t>
       </w:r>
       <w:r>
         <w:rPr>
@@ -5702,7 +5677,7 @@
           <w:szCs w:val="21"/>
           <w:shd w:val="clear" w:color="auto" w:fill="FFFFFF"/>
         </w:rPr>
-        <w:t>32</w:t>
+        <w:t>207790</w:t>
       </w:r>
       <w:r>
         <w:rPr>
@@ -5721,7 +5696,7 @@
           <w:szCs w:val="21"/>
           <w:shd w:val="clear" w:color="auto" w:fill="FFFFFF"/>
         </w:rPr>
-        <w:t>flow_20191018.csv</w:t>
+        <w:t>favourite_degree_20191018.csv</w:t>
       </w:r>
       <w:r>
         <w:rPr>
@@ -5730,7 +5705,7 @@
           <w:szCs w:val="21"/>
           <w:shd w:val="clear" w:color="auto" w:fill="FFFFFF"/>
         </w:rPr>
-        <w:t xml:space="preserve"> (3 columns, </w:t>
+        <w:t xml:space="preserve"> (4 columns, </w:t>
       </w:r>
       <w:r>
         <w:rPr>
@@ -5739,16 +5714,7 @@
           <w:szCs w:val="21"/>
           <w:shd w:val="clear" w:color="auto" w:fill="FFFFFF"/>
         </w:rPr>
-        <w:br/>
-      </w:r>
-      <w:r>
-        <w:rPr>
-          <w:rFonts w:asciiTheme="majorHAnsi" w:hAnsiTheme="majorHAnsi" w:cstheme="majorHAnsi"/>
-          <w:spacing w:val="3"/>
-          <w:szCs w:val="21"/>
-          <w:shd w:val="clear" w:color="auto" w:fill="FFFFFF"/>
-        </w:rPr>
-        <w:t>928</w:t>
+        <w:t>32</w:t>
       </w:r>
       <w:r>
         <w:rPr>
@@ -5767,7 +5733,43 @@
           <w:szCs w:val="21"/>
           <w:shd w:val="clear" w:color="auto" w:fill="FFFFFF"/>
         </w:rPr>
-        <w:t>cleaned-cost-of-living</w:t>
+        <w:t>flow_20191018.csv</w:t>
+      </w:r>
+      <w:r>
+        <w:rPr>
+          <w:rFonts w:asciiTheme="majorHAnsi" w:hAnsiTheme="majorHAnsi" w:cstheme="majorHAnsi"/>
+          <w:spacing w:val="3"/>
+          <w:szCs w:val="21"/>
+          <w:shd w:val="clear" w:color="auto" w:fill="FFFFFF"/>
+        </w:rPr>
+        <w:t xml:space="preserve"> (3 columns, </w:t>
+      </w:r>
+      <w:r>
+        <w:rPr>
+          <w:rFonts w:asciiTheme="majorHAnsi" w:hAnsiTheme="majorHAnsi" w:cstheme="majorHAnsi"/>
+          <w:spacing w:val="3"/>
+          <w:szCs w:val="21"/>
+          <w:shd w:val="clear" w:color="auto" w:fill="FFFFFF"/>
+        </w:rPr>
+        <w:br/>
+      </w:r>
+      <w:r>
+        <w:rPr>
+          <w:rFonts w:asciiTheme="majorHAnsi" w:hAnsiTheme="majorHAnsi" w:cstheme="majorHAnsi"/>
+          <w:spacing w:val="3"/>
+          <w:szCs w:val="21"/>
+          <w:shd w:val="clear" w:color="auto" w:fill="FFFFFF"/>
+        </w:rPr>
+        <w:t>928</w:t>
+      </w:r>
+      <w:r>
+        <w:rPr>
+          <w:rFonts w:asciiTheme="majorHAnsi" w:hAnsiTheme="majorHAnsi" w:cstheme="majorHAnsi"/>
+          <w:spacing w:val="3"/>
+          <w:szCs w:val="21"/>
+          <w:shd w:val="clear" w:color="auto" w:fill="FFFFFF"/>
+        </w:rPr>
+        <w:t xml:space="preserve"> rows), </w:t>
       </w:r>
       <w:r>
         <w:rPr>
@@ -5777,6 +5779,16 @@
           <w:szCs w:val="21"/>
           <w:shd w:val="clear" w:color="auto" w:fill="FFFFFF"/>
         </w:rPr>
+        <w:t>cleaned-cost-of-living</w:t>
+      </w:r>
+      <w:r>
+        <w:rPr>
+          <w:rFonts w:asciiTheme="majorHAnsi" w:hAnsiTheme="majorHAnsi" w:cstheme="majorHAnsi"/>
+          <w:i/>
+          <w:spacing w:val="3"/>
+          <w:szCs w:val="21"/>
+          <w:shd w:val="clear" w:color="auto" w:fill="FFFFFF"/>
+        </w:rPr>
         <w:t>.csv</w:t>
       </w:r>
       <w:r>
@@ -5788,8 +5800,6 @@
         </w:rPr>
         <w:t xml:space="preserve"> (4 columns, 34 rows).</w:t>
       </w:r>
-      <w:bookmarkStart w:id="0" w:name="_GoBack"/>
-      <w:bookmarkEnd w:id="0"/>
     </w:p>
     <w:p>
       <w:pPr>
@@ -5981,7 +5991,7 @@
                 <w:sz w:val="15"/>
                 <w:szCs w:val="15"/>
               </w:rPr>
-              <w:t>Spain</w:t>
+              <w:t>ES</w:t>
             </w:r>
           </w:p>
         </w:tc>
@@ -6055,7 +6065,7 @@
                 <w:sz w:val="15"/>
                 <w:szCs w:val="15"/>
               </w:rPr>
-              <w:t>France</w:t>
+              <w:t>FR</w:t>
             </w:r>
           </w:p>
         </w:tc>
@@ -6235,7 +6245,15 @@
                 <w:sz w:val="15"/>
                 <w:szCs w:val="15"/>
               </w:rPr>
-              <w:t xml:space="preserve">Malta                                       </w:t>
+              <w:t>MT</w:t>
+            </w:r>
+            <w:r>
+              <w:rPr>
+                <w:rFonts w:ascii="Arial" w:eastAsia="Arial" w:hAnsi="Arial" w:cs="Arial"/>
+                <w:sz w:val="15"/>
+                <w:szCs w:val="15"/>
+              </w:rPr>
+              <w:t xml:space="preserve">                                       </w:t>
             </w:r>
           </w:p>
         </w:tc>
@@ -6309,7 +6327,7 @@
                 <w:sz w:val="15"/>
                 <w:szCs w:val="15"/>
               </w:rPr>
-              <w:t>Norway</w:t>
+              <w:t>NO</w:t>
             </w:r>
           </w:p>
         </w:tc>

</xml_diff>